<commit_message>
Add watched date functionality to movie rating feature
- Updated RateMovie method in UserController to accept a watched date.
- Modified IUserMovieService and UserMovieService to handle watched date.
- Added WatchedAt property to UserMovie model.
- Updated database migration to include WatchedAt column.
- Enhanced movie rating views to include watched date input.
- Updated tests to cover new watched date functionality.
</commit_message>
<xml_diff>
--- a/Requirements/MovieList_SRS.docx
+++ b/Requirements/MovieList_SRS.docx
@@ -455,6 +455,7 @@
     <w:p>
       <w:pPr>
         <w:ind w:firstLine="708"/>
+        <w:jc w:val="center"/>
         <w:rPr>
           <w:rFonts w:ascii="Times New Roman" w:hAnsi="Times New Roman" w:cs="Times New Roman"/>
           <w:sz w:val="28"/>
@@ -462,6 +463,40 @@
           <w:lang w:val="en-US"/>
         </w:rPr>
       </w:pPr>
+      <w:hyperlink r:id="rId5" w:history="1">
+        <w:r>
+          <w:rPr>
+            <w:rStyle w:val="af4"/>
+            <w:rFonts w:ascii="Times New Roman" w:hAnsi="Times New Roman" w:cs="Times New Roman"/>
+            <w:sz w:val="28"/>
+            <w:szCs w:val="28"/>
+            <w:lang w:val="en-US"/>
+          </w:rPr>
+          <w:t xml:space="preserve">Try </w:t>
+        </w:r>
+        <w:proofErr w:type="spellStart"/>
+        <w:r>
+          <w:rPr>
+            <w:rStyle w:val="af4"/>
+            <w:rFonts w:ascii="Times New Roman" w:hAnsi="Times New Roman" w:cs="Times New Roman"/>
+            <w:sz w:val="28"/>
+            <w:szCs w:val="28"/>
+            <w:lang w:val="en-US"/>
+          </w:rPr>
+          <w:t>MovieList</w:t>
+        </w:r>
+        <w:proofErr w:type="spellEnd"/>
+        <w:r>
+          <w:rPr>
+            <w:rStyle w:val="af4"/>
+            <w:rFonts w:ascii="Times New Roman" w:hAnsi="Times New Roman" w:cs="Times New Roman"/>
+            <w:sz w:val="28"/>
+            <w:szCs w:val="28"/>
+            <w:lang w:val="en-US"/>
+          </w:rPr>
+          <w:t xml:space="preserve"> App</w:t>
+        </w:r>
+      </w:hyperlink>
     </w:p>
     <w:p>
       <w:pPr>
@@ -672,7 +707,7 @@
                     <pic:cNvPicPr/>
                   </pic:nvPicPr>
                   <pic:blipFill>
-                    <a:blip r:embed="rId5">
+                    <a:blip r:embed="rId6">
                       <a:extLst>
                         <a:ext uri="{28A0092B-C50C-407E-A947-70E740481C1C}">
                           <a14:useLocalDpi xmlns:a14="http://schemas.microsoft.com/office/drawing/2010/main" val="0"/>
@@ -11516,7 +11551,27 @@
           <w:szCs w:val="28"/>
           <w:lang w:val="en-US"/>
         </w:rPr>
-        <w:t>Additional information about table:</w:t>
+        <w:t xml:space="preserve">Additional information about </w:t>
+      </w:r>
+      <w:proofErr w:type="gramStart"/>
+      <w:r>
+        <w:rPr>
+          <w:rFonts w:ascii="Times New Roman" w:hAnsi="Times New Roman" w:cs="Times New Roman"/>
+          <w:sz w:val="28"/>
+          <w:szCs w:val="28"/>
+          <w:lang w:val="en-US"/>
+        </w:rPr>
+        <w:t>table</w:t>
+      </w:r>
+      <w:proofErr w:type="gramEnd"/>
+      <w:r>
+        <w:rPr>
+          <w:rFonts w:ascii="Times New Roman" w:hAnsi="Times New Roman" w:cs="Times New Roman"/>
+          <w:sz w:val="28"/>
+          <w:szCs w:val="28"/>
+          <w:lang w:val="en-US"/>
+        </w:rPr>
+        <w:t>:</w:t>
       </w:r>
     </w:p>
     <w:p>
@@ -13523,6 +13578,29 @@
       <w:szCs w:val="20"/>
     </w:rPr>
   </w:style>
+  <w:style w:type="character" w:styleId="af4">
+    <w:name w:val="Hyperlink"/>
+    <w:basedOn w:val="a0"/>
+    <w:uiPriority w:val="99"/>
+    <w:unhideWhenUsed/>
+    <w:rsid w:val="00E2608D"/>
+    <w:rPr>
+      <w:color w:val="467886" w:themeColor="hyperlink"/>
+      <w:u w:val="single"/>
+    </w:rPr>
+  </w:style>
+  <w:style w:type="character" w:styleId="af5">
+    <w:name w:val="Unresolved Mention"/>
+    <w:basedOn w:val="a0"/>
+    <w:uiPriority w:val="99"/>
+    <w:semiHidden/>
+    <w:unhideWhenUsed/>
+    <w:rsid w:val="00E2608D"/>
+    <w:rPr>
+      <w:color w:val="605E5C"/>
+      <w:shd w:val="clear" w:color="auto" w:fill="E1DFDD"/>
+    </w:rPr>
+  </w:style>
 </w:styles>
 </file>
 

</xml_diff>

<commit_message>
Update SRS documentation with deployment information and GitHub integration details
</commit_message>
<xml_diff>
--- a/Requirements/MovieList_SRS.docx
+++ b/Requirements/MovieList_SRS.docx
@@ -51,8 +51,57 @@
           <w:rFonts w:ascii="Times New Roman" w:hAnsi="Times New Roman" w:cs="Times New Roman"/>
           <w:lang w:val="en-US"/>
         </w:rPr>
-        <w:t>Developed by Melnychuk, Saienko, Horin</w:t>
+        <w:t xml:space="preserve">Developed by Melnychuk, </w:t>
       </w:r>
+      <w:proofErr w:type="spellStart"/>
+      <w:r>
+        <w:rPr>
+          <w:rFonts w:ascii="Times New Roman" w:hAnsi="Times New Roman" w:cs="Times New Roman"/>
+          <w:lang w:val="en-US"/>
+        </w:rPr>
+        <w:t>Saienko</w:t>
+      </w:r>
+      <w:proofErr w:type="spellEnd"/>
+      <w:r>
+        <w:rPr>
+          <w:rFonts w:ascii="Times New Roman" w:hAnsi="Times New Roman" w:cs="Times New Roman"/>
+          <w:lang w:val="en-US"/>
+        </w:rPr>
+        <w:t>, Horin</w:t>
+      </w:r>
+      <w:r>
+        <w:rPr>
+          <w:rFonts w:ascii="Times New Roman" w:hAnsi="Times New Roman" w:cs="Times New Roman"/>
+          <w:lang w:val="en-US"/>
+        </w:rPr>
+        <w:t xml:space="preserve"> on </w:t>
+      </w:r>
+      <w:hyperlink r:id="rId5" w:history="1">
+        <w:r>
+          <w:rPr>
+            <w:rStyle w:val="af4"/>
+            <w:rFonts w:ascii="Times New Roman" w:hAnsi="Times New Roman" w:cs="Times New Roman"/>
+            <w:lang w:val="en-US"/>
+          </w:rPr>
+          <w:t>GitH</w:t>
+        </w:r>
+        <w:r>
+          <w:rPr>
+            <w:rStyle w:val="af4"/>
+            <w:rFonts w:ascii="Times New Roman" w:hAnsi="Times New Roman" w:cs="Times New Roman"/>
+            <w:lang w:val="en-US"/>
+          </w:rPr>
+          <w:t>u</w:t>
+        </w:r>
+        <w:r>
+          <w:rPr>
+            <w:rStyle w:val="af4"/>
+            <w:rFonts w:ascii="Times New Roman" w:hAnsi="Times New Roman" w:cs="Times New Roman"/>
+            <w:lang w:val="en-US"/>
+          </w:rPr>
+          <w:t>b</w:t>
+        </w:r>
+      </w:hyperlink>
     </w:p>
     <w:p>
       <w:pPr>
@@ -440,13 +489,10 @@
       <w:pPr>
         <w:jc w:val="center"/>
         <w:rPr>
-          <w:rFonts w:ascii="Times New Roman" w:hAnsi="Times New Roman" w:cs="Times New Roman"/>
-          <w:sz w:val="28"/>
-          <w:szCs w:val="28"/>
           <w:lang w:val="en-US"/>
         </w:rPr>
       </w:pPr>
-      <w:hyperlink r:id="rId5" w:history="1">
+      <w:hyperlink r:id="rId6" w:history="1">
         <w:r>
           <w:rPr>
             <w:rStyle w:val="af4"/>
@@ -466,27 +512,7 @@
             <w:szCs w:val="28"/>
             <w:lang w:val="en-US"/>
           </w:rPr>
-          <w:t>Movi</w:t>
-        </w:r>
-        <w:r>
-          <w:rPr>
-            <w:rStyle w:val="af4"/>
-            <w:rFonts w:ascii="Times New Roman" w:hAnsi="Times New Roman" w:cs="Times New Roman"/>
-            <w:sz w:val="28"/>
-            <w:szCs w:val="28"/>
-            <w:lang w:val="en-US"/>
-          </w:rPr>
-          <w:t>e</w:t>
-        </w:r>
-        <w:r>
-          <w:rPr>
-            <w:rStyle w:val="af4"/>
-            <w:rFonts w:ascii="Times New Roman" w:hAnsi="Times New Roman" w:cs="Times New Roman"/>
-            <w:sz w:val="28"/>
-            <w:szCs w:val="28"/>
-            <w:lang w:val="en-US"/>
-          </w:rPr>
-          <w:t>List</w:t>
+          <w:t>MovieList</w:t>
         </w:r>
         <w:proofErr w:type="spellEnd"/>
         <w:r>
@@ -710,7 +736,7 @@
                     <pic:cNvPicPr/>
                   </pic:nvPicPr>
                   <pic:blipFill>
-                    <a:blip r:embed="rId6">
+                    <a:blip r:embed="rId7">
                       <a:extLst>
                         <a:ext uri="{28A0092B-C50C-407E-A947-70E740481C1C}">
                           <a14:useLocalDpi xmlns:a14="http://schemas.microsoft.com/office/drawing/2010/main" val="0"/>
@@ -28488,17 +28514,6 @@
         </w:tc>
       </w:tr>
     </w:tbl>
-    <w:p>
-      <w:pPr>
-        <w:spacing w:before="240" w:after="0"/>
-        <w:rPr>
-          <w:rFonts w:ascii="Times New Roman" w:hAnsi="Times New Roman" w:cs="Times New Roman"/>
-          <w:sz w:val="28"/>
-          <w:szCs w:val="28"/>
-          <w:lang w:val="en-US"/>
-        </w:rPr>
-      </w:pPr>
-    </w:p>
     <w:p>
       <w:pPr>
         <w:spacing w:before="240" w:after="0"/>
@@ -29160,6 +29175,1442 @@
     </w:p>
     <w:p>
       <w:pPr>
+        <w:rPr>
+          <w:rFonts w:ascii="Times New Roman" w:hAnsi="Times New Roman" w:cs="Times New Roman"/>
+          <w:sz w:val="28"/>
+          <w:szCs w:val="28"/>
+          <w:lang w:val="en-US"/>
+        </w:rPr>
+      </w:pPr>
+    </w:p>
+    <w:p>
+      <w:pPr>
+        <w:ind w:firstLine="708"/>
+        <w:rPr>
+          <w:rFonts w:ascii="Times New Roman" w:hAnsi="Times New Roman" w:cs="Times New Roman"/>
+          <w:b/>
+          <w:bCs/>
+          <w:sz w:val="28"/>
+          <w:szCs w:val="28"/>
+        </w:rPr>
+      </w:pPr>
+      <w:proofErr w:type="spellStart"/>
+      <w:r>
+        <w:rPr>
+          <w:rFonts w:ascii="Times New Roman" w:hAnsi="Times New Roman" w:cs="Times New Roman"/>
+          <w:b/>
+          <w:bCs/>
+          <w:sz w:val="28"/>
+          <w:szCs w:val="28"/>
+        </w:rPr>
+        <w:t>Deployment</w:t>
+      </w:r>
+      <w:proofErr w:type="spellEnd"/>
+      <w:r>
+        <w:rPr>
+          <w:rFonts w:ascii="Times New Roman" w:hAnsi="Times New Roman" w:cs="Times New Roman"/>
+          <w:b/>
+          <w:bCs/>
+          <w:sz w:val="28"/>
+          <w:szCs w:val="28"/>
+        </w:rPr>
+        <w:t xml:space="preserve"> </w:t>
+      </w:r>
+      <w:proofErr w:type="spellStart"/>
+      <w:r>
+        <w:rPr>
+          <w:rFonts w:ascii="Times New Roman" w:hAnsi="Times New Roman" w:cs="Times New Roman"/>
+          <w:b/>
+          <w:bCs/>
+          <w:sz w:val="28"/>
+          <w:szCs w:val="28"/>
+        </w:rPr>
+        <w:t>Information</w:t>
+      </w:r>
+      <w:proofErr w:type="spellEnd"/>
+    </w:p>
+    <w:p>
+      <w:pPr>
+        <w:rPr>
+          <w:rFonts w:ascii="Times New Roman" w:hAnsi="Times New Roman" w:cs="Times New Roman"/>
+          <w:b/>
+          <w:bCs/>
+          <w:sz w:val="28"/>
+          <w:szCs w:val="28"/>
+        </w:rPr>
+      </w:pPr>
+      <w:proofErr w:type="spellStart"/>
+      <w:r>
+        <w:rPr>
+          <w:rFonts w:ascii="Times New Roman" w:hAnsi="Times New Roman" w:cs="Times New Roman"/>
+          <w:b/>
+          <w:bCs/>
+          <w:sz w:val="28"/>
+          <w:szCs w:val="28"/>
+        </w:rPr>
+        <w:t>Azure</w:t>
+      </w:r>
+      <w:proofErr w:type="spellEnd"/>
+      <w:r>
+        <w:rPr>
+          <w:rFonts w:ascii="Times New Roman" w:hAnsi="Times New Roman" w:cs="Times New Roman"/>
+          <w:b/>
+          <w:bCs/>
+          <w:sz w:val="28"/>
+          <w:szCs w:val="28"/>
+        </w:rPr>
+        <w:t xml:space="preserve"> </w:t>
+      </w:r>
+      <w:proofErr w:type="spellStart"/>
+      <w:r>
+        <w:rPr>
+          <w:rFonts w:ascii="Times New Roman" w:hAnsi="Times New Roman" w:cs="Times New Roman"/>
+          <w:b/>
+          <w:bCs/>
+          <w:sz w:val="28"/>
+          <w:szCs w:val="28"/>
+        </w:rPr>
+        <w:t>Web</w:t>
+      </w:r>
+      <w:proofErr w:type="spellEnd"/>
+      <w:r>
+        <w:rPr>
+          <w:rFonts w:ascii="Times New Roman" w:hAnsi="Times New Roman" w:cs="Times New Roman"/>
+          <w:b/>
+          <w:bCs/>
+          <w:sz w:val="28"/>
+          <w:szCs w:val="28"/>
+        </w:rPr>
+        <w:t xml:space="preserve"> </w:t>
+      </w:r>
+      <w:proofErr w:type="spellStart"/>
+      <w:r>
+        <w:rPr>
+          <w:rFonts w:ascii="Times New Roman" w:hAnsi="Times New Roman" w:cs="Times New Roman"/>
+          <w:b/>
+          <w:bCs/>
+          <w:sz w:val="28"/>
+          <w:szCs w:val="28"/>
+        </w:rPr>
+        <w:t>App</w:t>
+      </w:r>
+      <w:proofErr w:type="spellEnd"/>
+      <w:r>
+        <w:rPr>
+          <w:rFonts w:ascii="Times New Roman" w:hAnsi="Times New Roman" w:cs="Times New Roman"/>
+          <w:b/>
+          <w:bCs/>
+          <w:sz w:val="28"/>
+          <w:szCs w:val="28"/>
+        </w:rPr>
+        <w:t xml:space="preserve"> </w:t>
+      </w:r>
+      <w:proofErr w:type="spellStart"/>
+      <w:r>
+        <w:rPr>
+          <w:rFonts w:ascii="Times New Roman" w:hAnsi="Times New Roman" w:cs="Times New Roman"/>
+          <w:b/>
+          <w:bCs/>
+          <w:sz w:val="28"/>
+          <w:szCs w:val="28"/>
+        </w:rPr>
+        <w:t>Deployment</w:t>
+      </w:r>
+      <w:proofErr w:type="spellEnd"/>
+    </w:p>
+    <w:p>
+      <w:pPr>
+        <w:rPr>
+          <w:rFonts w:ascii="Times New Roman" w:hAnsi="Times New Roman" w:cs="Times New Roman"/>
+          <w:sz w:val="28"/>
+          <w:szCs w:val="28"/>
+        </w:rPr>
+      </w:pPr>
+      <w:proofErr w:type="spellStart"/>
+      <w:r>
+        <w:rPr>
+          <w:rFonts w:ascii="Times New Roman" w:hAnsi="Times New Roman" w:cs="Times New Roman"/>
+          <w:sz w:val="28"/>
+          <w:szCs w:val="28"/>
+        </w:rPr>
+        <w:t>The</w:t>
+      </w:r>
+      <w:proofErr w:type="spellEnd"/>
+      <w:r>
+        <w:rPr>
+          <w:rFonts w:ascii="Times New Roman" w:hAnsi="Times New Roman" w:cs="Times New Roman"/>
+          <w:sz w:val="28"/>
+          <w:szCs w:val="28"/>
+        </w:rPr>
+        <w:t xml:space="preserve"> </w:t>
+      </w:r>
+      <w:proofErr w:type="spellStart"/>
+      <w:r>
+        <w:rPr>
+          <w:rFonts w:ascii="Times New Roman" w:hAnsi="Times New Roman" w:cs="Times New Roman"/>
+          <w:sz w:val="28"/>
+          <w:szCs w:val="28"/>
+        </w:rPr>
+        <w:t>MovieList</w:t>
+      </w:r>
+      <w:proofErr w:type="spellEnd"/>
+      <w:r>
+        <w:rPr>
+          <w:rFonts w:ascii="Times New Roman" w:hAnsi="Times New Roman" w:cs="Times New Roman"/>
+          <w:sz w:val="28"/>
+          <w:szCs w:val="28"/>
+        </w:rPr>
+        <w:t xml:space="preserve"> </w:t>
+      </w:r>
+      <w:proofErr w:type="spellStart"/>
+      <w:r>
+        <w:rPr>
+          <w:rFonts w:ascii="Times New Roman" w:hAnsi="Times New Roman" w:cs="Times New Roman"/>
+          <w:sz w:val="28"/>
+          <w:szCs w:val="28"/>
+        </w:rPr>
+        <w:t>application</w:t>
+      </w:r>
+      <w:proofErr w:type="spellEnd"/>
+      <w:r>
+        <w:rPr>
+          <w:rFonts w:ascii="Times New Roman" w:hAnsi="Times New Roman" w:cs="Times New Roman"/>
+          <w:sz w:val="28"/>
+          <w:szCs w:val="28"/>
+        </w:rPr>
+        <w:t xml:space="preserve"> </w:t>
+      </w:r>
+      <w:proofErr w:type="spellStart"/>
+      <w:r>
+        <w:rPr>
+          <w:rFonts w:ascii="Times New Roman" w:hAnsi="Times New Roman" w:cs="Times New Roman"/>
+          <w:sz w:val="28"/>
+          <w:szCs w:val="28"/>
+        </w:rPr>
+        <w:t>is</w:t>
+      </w:r>
+      <w:proofErr w:type="spellEnd"/>
+      <w:r>
+        <w:rPr>
+          <w:rFonts w:ascii="Times New Roman" w:hAnsi="Times New Roman" w:cs="Times New Roman"/>
+          <w:sz w:val="28"/>
+          <w:szCs w:val="28"/>
+        </w:rPr>
+        <w:t xml:space="preserve"> </w:t>
+      </w:r>
+      <w:proofErr w:type="spellStart"/>
+      <w:r>
+        <w:rPr>
+          <w:rFonts w:ascii="Times New Roman" w:hAnsi="Times New Roman" w:cs="Times New Roman"/>
+          <w:sz w:val="28"/>
+          <w:szCs w:val="28"/>
+        </w:rPr>
+        <w:t>deployed</w:t>
+      </w:r>
+      <w:proofErr w:type="spellEnd"/>
+      <w:r>
+        <w:rPr>
+          <w:rFonts w:ascii="Times New Roman" w:hAnsi="Times New Roman" w:cs="Times New Roman"/>
+          <w:sz w:val="28"/>
+          <w:szCs w:val="28"/>
+        </w:rPr>
+        <w:t xml:space="preserve"> </w:t>
+      </w:r>
+      <w:proofErr w:type="spellStart"/>
+      <w:r>
+        <w:rPr>
+          <w:rFonts w:ascii="Times New Roman" w:hAnsi="Times New Roman" w:cs="Times New Roman"/>
+          <w:sz w:val="28"/>
+          <w:szCs w:val="28"/>
+        </w:rPr>
+        <w:t>using</w:t>
+      </w:r>
+      <w:proofErr w:type="spellEnd"/>
+      <w:r>
+        <w:rPr>
+          <w:rFonts w:ascii="Times New Roman" w:hAnsi="Times New Roman" w:cs="Times New Roman"/>
+          <w:sz w:val="28"/>
+          <w:szCs w:val="28"/>
+        </w:rPr>
+        <w:t xml:space="preserve"> </w:t>
+      </w:r>
+      <w:proofErr w:type="spellStart"/>
+      <w:r>
+        <w:rPr>
+          <w:rFonts w:ascii="Times New Roman" w:hAnsi="Times New Roman" w:cs="Times New Roman"/>
+          <w:sz w:val="28"/>
+          <w:szCs w:val="28"/>
+        </w:rPr>
+        <w:t>Azure</w:t>
+      </w:r>
+      <w:proofErr w:type="spellEnd"/>
+      <w:r>
+        <w:rPr>
+          <w:rFonts w:ascii="Times New Roman" w:hAnsi="Times New Roman" w:cs="Times New Roman"/>
+          <w:sz w:val="28"/>
+          <w:szCs w:val="28"/>
+        </w:rPr>
+        <w:t xml:space="preserve"> </w:t>
+      </w:r>
+      <w:proofErr w:type="spellStart"/>
+      <w:r>
+        <w:rPr>
+          <w:rFonts w:ascii="Times New Roman" w:hAnsi="Times New Roman" w:cs="Times New Roman"/>
+          <w:sz w:val="28"/>
+          <w:szCs w:val="28"/>
+        </w:rPr>
+        <w:t>Web</w:t>
+      </w:r>
+      <w:proofErr w:type="spellEnd"/>
+      <w:r>
+        <w:rPr>
+          <w:rFonts w:ascii="Times New Roman" w:hAnsi="Times New Roman" w:cs="Times New Roman"/>
+          <w:sz w:val="28"/>
+          <w:szCs w:val="28"/>
+        </w:rPr>
+        <w:t xml:space="preserve"> </w:t>
+      </w:r>
+      <w:proofErr w:type="spellStart"/>
+      <w:r>
+        <w:rPr>
+          <w:rFonts w:ascii="Times New Roman" w:hAnsi="Times New Roman" w:cs="Times New Roman"/>
+          <w:sz w:val="28"/>
+          <w:szCs w:val="28"/>
+        </w:rPr>
+        <w:t>App</w:t>
+      </w:r>
+      <w:proofErr w:type="spellEnd"/>
+      <w:r>
+        <w:rPr>
+          <w:rFonts w:ascii="Times New Roman" w:hAnsi="Times New Roman" w:cs="Times New Roman"/>
+          <w:sz w:val="28"/>
+          <w:szCs w:val="28"/>
+        </w:rPr>
+        <w:t xml:space="preserve"> </w:t>
+      </w:r>
+      <w:proofErr w:type="spellStart"/>
+      <w:r>
+        <w:rPr>
+          <w:rFonts w:ascii="Times New Roman" w:hAnsi="Times New Roman" w:cs="Times New Roman"/>
+          <w:sz w:val="28"/>
+          <w:szCs w:val="28"/>
+        </w:rPr>
+        <w:t>service</w:t>
+      </w:r>
+      <w:proofErr w:type="spellEnd"/>
+      <w:r>
+        <w:rPr>
+          <w:rFonts w:ascii="Times New Roman" w:hAnsi="Times New Roman" w:cs="Times New Roman"/>
+          <w:sz w:val="28"/>
+          <w:szCs w:val="28"/>
+        </w:rPr>
+        <w:t xml:space="preserve"> </w:t>
+      </w:r>
+      <w:proofErr w:type="spellStart"/>
+      <w:r>
+        <w:rPr>
+          <w:rFonts w:ascii="Times New Roman" w:hAnsi="Times New Roman" w:cs="Times New Roman"/>
+          <w:sz w:val="28"/>
+          <w:szCs w:val="28"/>
+        </w:rPr>
+        <w:t>with</w:t>
+      </w:r>
+      <w:proofErr w:type="spellEnd"/>
+      <w:r>
+        <w:rPr>
+          <w:rFonts w:ascii="Times New Roman" w:hAnsi="Times New Roman" w:cs="Times New Roman"/>
+          <w:sz w:val="28"/>
+          <w:szCs w:val="28"/>
+        </w:rPr>
+        <w:t xml:space="preserve"> </w:t>
+      </w:r>
+      <w:proofErr w:type="spellStart"/>
+      <w:r>
+        <w:rPr>
+          <w:rFonts w:ascii="Times New Roman" w:hAnsi="Times New Roman" w:cs="Times New Roman"/>
+          <w:sz w:val="28"/>
+          <w:szCs w:val="28"/>
+        </w:rPr>
+        <w:t>the</w:t>
+      </w:r>
+      <w:proofErr w:type="spellEnd"/>
+      <w:r>
+        <w:rPr>
+          <w:rFonts w:ascii="Times New Roman" w:hAnsi="Times New Roman" w:cs="Times New Roman"/>
+          <w:sz w:val="28"/>
+          <w:szCs w:val="28"/>
+        </w:rPr>
+        <w:t xml:space="preserve"> </w:t>
+      </w:r>
+      <w:proofErr w:type="spellStart"/>
+      <w:r>
+        <w:rPr>
+          <w:rFonts w:ascii="Times New Roman" w:hAnsi="Times New Roman" w:cs="Times New Roman"/>
+          <w:sz w:val="28"/>
+          <w:szCs w:val="28"/>
+        </w:rPr>
+        <w:t>following</w:t>
+      </w:r>
+      <w:proofErr w:type="spellEnd"/>
+      <w:r>
+        <w:rPr>
+          <w:rFonts w:ascii="Times New Roman" w:hAnsi="Times New Roman" w:cs="Times New Roman"/>
+          <w:sz w:val="28"/>
+          <w:szCs w:val="28"/>
+        </w:rPr>
+        <w:t xml:space="preserve"> </w:t>
+      </w:r>
+      <w:proofErr w:type="spellStart"/>
+      <w:r>
+        <w:rPr>
+          <w:rFonts w:ascii="Times New Roman" w:hAnsi="Times New Roman" w:cs="Times New Roman"/>
+          <w:sz w:val="28"/>
+          <w:szCs w:val="28"/>
+        </w:rPr>
+        <w:t>configuration</w:t>
+      </w:r>
+      <w:proofErr w:type="spellEnd"/>
+      <w:r>
+        <w:rPr>
+          <w:rFonts w:ascii="Times New Roman" w:hAnsi="Times New Roman" w:cs="Times New Roman"/>
+          <w:sz w:val="28"/>
+          <w:szCs w:val="28"/>
+        </w:rPr>
+        <w:t>:</w:t>
+      </w:r>
+    </w:p>
+    <w:p>
+      <w:pPr>
+        <w:numPr>
+          <w:ilvl w:val="0"/>
+          <w:numId w:val="4"/>
+        </w:numPr>
+        <w:rPr>
+          <w:rFonts w:ascii="Times New Roman" w:hAnsi="Times New Roman" w:cs="Times New Roman"/>
+          <w:sz w:val="28"/>
+          <w:szCs w:val="28"/>
+        </w:rPr>
+      </w:pPr>
+      <w:proofErr w:type="spellStart"/>
+      <w:r>
+        <w:rPr>
+          <w:rFonts w:ascii="Times New Roman" w:hAnsi="Times New Roman" w:cs="Times New Roman"/>
+          <w:b/>
+          <w:bCs/>
+          <w:sz w:val="28"/>
+          <w:szCs w:val="28"/>
+        </w:rPr>
+        <w:t>Platform</w:t>
+      </w:r>
+      <w:proofErr w:type="spellEnd"/>
+      <w:r>
+        <w:rPr>
+          <w:rFonts w:ascii="Times New Roman" w:hAnsi="Times New Roman" w:cs="Times New Roman"/>
+          <w:sz w:val="28"/>
+          <w:szCs w:val="28"/>
+        </w:rPr>
+        <w:t xml:space="preserve">: ASP.NET </w:t>
+      </w:r>
+      <w:proofErr w:type="spellStart"/>
+      <w:r>
+        <w:rPr>
+          <w:rFonts w:ascii="Times New Roman" w:hAnsi="Times New Roman" w:cs="Times New Roman"/>
+          <w:sz w:val="28"/>
+          <w:szCs w:val="28"/>
+        </w:rPr>
+        <w:t>Core</w:t>
+      </w:r>
+      <w:proofErr w:type="spellEnd"/>
+      <w:r>
+        <w:rPr>
+          <w:rFonts w:ascii="Times New Roman" w:hAnsi="Times New Roman" w:cs="Times New Roman"/>
+          <w:sz w:val="28"/>
+          <w:szCs w:val="28"/>
+        </w:rPr>
+        <w:t xml:space="preserve"> </w:t>
+      </w:r>
+      <w:proofErr w:type="spellStart"/>
+      <w:r>
+        <w:rPr>
+          <w:rFonts w:ascii="Times New Roman" w:hAnsi="Times New Roman" w:cs="Times New Roman"/>
+          <w:sz w:val="28"/>
+          <w:szCs w:val="28"/>
+        </w:rPr>
+        <w:t>Web</w:t>
+      </w:r>
+      <w:proofErr w:type="spellEnd"/>
+      <w:r>
+        <w:rPr>
+          <w:rFonts w:ascii="Times New Roman" w:hAnsi="Times New Roman" w:cs="Times New Roman"/>
+          <w:sz w:val="28"/>
+          <w:szCs w:val="28"/>
+        </w:rPr>
+        <w:t xml:space="preserve"> </w:t>
+      </w:r>
+      <w:proofErr w:type="spellStart"/>
+      <w:r>
+        <w:rPr>
+          <w:rFonts w:ascii="Times New Roman" w:hAnsi="Times New Roman" w:cs="Times New Roman"/>
+          <w:sz w:val="28"/>
+          <w:szCs w:val="28"/>
+        </w:rPr>
+        <w:t>Application</w:t>
+      </w:r>
+      <w:proofErr w:type="spellEnd"/>
+    </w:p>
+    <w:p>
+      <w:pPr>
+        <w:numPr>
+          <w:ilvl w:val="0"/>
+          <w:numId w:val="4"/>
+        </w:numPr>
+        <w:rPr>
+          <w:rFonts w:ascii="Times New Roman" w:hAnsi="Times New Roman" w:cs="Times New Roman"/>
+          <w:sz w:val="28"/>
+          <w:szCs w:val="28"/>
+        </w:rPr>
+      </w:pPr>
+      <w:proofErr w:type="spellStart"/>
+      <w:r>
+        <w:rPr>
+          <w:rFonts w:ascii="Times New Roman" w:hAnsi="Times New Roman" w:cs="Times New Roman"/>
+          <w:b/>
+          <w:bCs/>
+          <w:sz w:val="28"/>
+          <w:szCs w:val="28"/>
+        </w:rPr>
+        <w:t>Runtime</w:t>
+      </w:r>
+      <w:proofErr w:type="spellEnd"/>
+      <w:r>
+        <w:rPr>
+          <w:rFonts w:ascii="Times New Roman" w:hAnsi="Times New Roman" w:cs="Times New Roman"/>
+          <w:b/>
+          <w:bCs/>
+          <w:sz w:val="28"/>
+          <w:szCs w:val="28"/>
+        </w:rPr>
+        <w:t xml:space="preserve"> </w:t>
+      </w:r>
+      <w:proofErr w:type="spellStart"/>
+      <w:r>
+        <w:rPr>
+          <w:rFonts w:ascii="Times New Roman" w:hAnsi="Times New Roman" w:cs="Times New Roman"/>
+          <w:b/>
+          <w:bCs/>
+          <w:sz w:val="28"/>
+          <w:szCs w:val="28"/>
+        </w:rPr>
+        <w:t>Stack</w:t>
+      </w:r>
+      <w:proofErr w:type="spellEnd"/>
+      <w:r>
+        <w:rPr>
+          <w:rFonts w:ascii="Times New Roman" w:hAnsi="Times New Roman" w:cs="Times New Roman"/>
+          <w:sz w:val="28"/>
+          <w:szCs w:val="28"/>
+        </w:rPr>
+        <w:t>: .NET 8.0</w:t>
+      </w:r>
+    </w:p>
+    <w:p>
+      <w:pPr>
+        <w:numPr>
+          <w:ilvl w:val="0"/>
+          <w:numId w:val="4"/>
+        </w:numPr>
+        <w:rPr>
+          <w:rFonts w:ascii="Times New Roman" w:hAnsi="Times New Roman" w:cs="Times New Roman"/>
+          <w:sz w:val="28"/>
+          <w:szCs w:val="28"/>
+        </w:rPr>
+      </w:pPr>
+      <w:proofErr w:type="spellStart"/>
+      <w:r>
+        <w:rPr>
+          <w:rFonts w:ascii="Times New Roman" w:hAnsi="Times New Roman" w:cs="Times New Roman"/>
+          <w:b/>
+          <w:bCs/>
+          <w:sz w:val="28"/>
+          <w:szCs w:val="28"/>
+        </w:rPr>
+        <w:t>Deployment</w:t>
+      </w:r>
+      <w:proofErr w:type="spellEnd"/>
+      <w:r>
+        <w:rPr>
+          <w:rFonts w:ascii="Times New Roman" w:hAnsi="Times New Roman" w:cs="Times New Roman"/>
+          <w:b/>
+          <w:bCs/>
+          <w:sz w:val="28"/>
+          <w:szCs w:val="28"/>
+        </w:rPr>
+        <w:t xml:space="preserve"> </w:t>
+      </w:r>
+      <w:proofErr w:type="spellStart"/>
+      <w:r>
+        <w:rPr>
+          <w:rFonts w:ascii="Times New Roman" w:hAnsi="Times New Roman" w:cs="Times New Roman"/>
+          <w:b/>
+          <w:bCs/>
+          <w:sz w:val="28"/>
+          <w:szCs w:val="28"/>
+        </w:rPr>
+        <w:t>Method</w:t>
+      </w:r>
+      <w:proofErr w:type="spellEnd"/>
+      <w:r>
+        <w:rPr>
+          <w:rFonts w:ascii="Times New Roman" w:hAnsi="Times New Roman" w:cs="Times New Roman"/>
+          <w:sz w:val="28"/>
+          <w:szCs w:val="28"/>
+        </w:rPr>
+        <w:t xml:space="preserve">: </w:t>
+      </w:r>
+      <w:proofErr w:type="spellStart"/>
+      <w:r>
+        <w:rPr>
+          <w:rFonts w:ascii="Times New Roman" w:hAnsi="Times New Roman" w:cs="Times New Roman"/>
+          <w:sz w:val="28"/>
+          <w:szCs w:val="28"/>
+        </w:rPr>
+        <w:t>GitHub</w:t>
+      </w:r>
+      <w:proofErr w:type="spellEnd"/>
+      <w:r>
+        <w:rPr>
+          <w:rFonts w:ascii="Times New Roman" w:hAnsi="Times New Roman" w:cs="Times New Roman"/>
+          <w:sz w:val="28"/>
+          <w:szCs w:val="28"/>
+        </w:rPr>
+        <w:t xml:space="preserve"> </w:t>
+      </w:r>
+      <w:proofErr w:type="spellStart"/>
+      <w:r>
+        <w:rPr>
+          <w:rFonts w:ascii="Times New Roman" w:hAnsi="Times New Roman" w:cs="Times New Roman"/>
+          <w:sz w:val="28"/>
+          <w:szCs w:val="28"/>
+        </w:rPr>
+        <w:t>Actions</w:t>
+      </w:r>
+      <w:proofErr w:type="spellEnd"/>
+      <w:r>
+        <w:rPr>
+          <w:rFonts w:ascii="Times New Roman" w:hAnsi="Times New Roman" w:cs="Times New Roman"/>
+          <w:sz w:val="28"/>
+          <w:szCs w:val="28"/>
+        </w:rPr>
+        <w:t xml:space="preserve"> CI/CD</w:t>
+      </w:r>
+    </w:p>
+    <w:p>
+      <w:pPr>
+        <w:jc w:val="center"/>
+        <w:rPr>
+          <w:rFonts w:ascii="Times New Roman" w:hAnsi="Times New Roman" w:cs="Times New Roman"/>
+          <w:sz w:val="28"/>
+          <w:szCs w:val="28"/>
+          <w:lang w:val="en-US"/>
+        </w:rPr>
+      </w:pPr>
+      <w:r>
+        <w:rPr>
+          <w:noProof/>
+        </w:rPr>
+        <w:drawing>
+          <wp:inline distT="0" distB="0" distL="0" distR="0" wp14:anchorId="1498BEBF" wp14:editId="41D6D0EF">
+            <wp:extent cx="5097101" cy="2496993"/>
+            <wp:effectExtent l="0" t="0" r="8890" b="0"/>
+            <wp:docPr id="997742821" name="Рисунок 1" descr="Зображення, що містить текст, знімок екрана, число&#10;&#10;Вміст, створений ШІ, може бути неправильним."/>
+            <wp:cNvGraphicFramePr>
+              <a:graphicFrameLocks xmlns:a="http://schemas.openxmlformats.org/drawingml/2006/main" noChangeAspect="1"/>
+            </wp:cNvGraphicFramePr>
+            <a:graphic xmlns:a="http://schemas.openxmlformats.org/drawingml/2006/main">
+              <a:graphicData uri="http://schemas.openxmlformats.org/drawingml/2006/picture">
+                <pic:pic xmlns:pic="http://schemas.openxmlformats.org/drawingml/2006/picture">
+                  <pic:nvPicPr>
+                    <pic:cNvPr id="997742821" name="Рисунок 1" descr="Зображення, що містить текст, знімок екрана, число&#10;&#10;Вміст, створений ШІ, може бути неправильним."/>
+                    <pic:cNvPicPr/>
+                  </pic:nvPicPr>
+                  <pic:blipFill>
+                    <a:blip r:embed="rId8"/>
+                    <a:stretch>
+                      <a:fillRect/>
+                    </a:stretch>
+                  </pic:blipFill>
+                  <pic:spPr>
+                    <a:xfrm>
+                      <a:off x="0" y="0"/>
+                      <a:ext cx="5100816" cy="2498813"/>
+                    </a:xfrm>
+                    <a:prstGeom prst="rect">
+                      <a:avLst/>
+                    </a:prstGeom>
+                  </pic:spPr>
+                </pic:pic>
+              </a:graphicData>
+            </a:graphic>
+          </wp:inline>
+        </w:drawing>
+      </w:r>
+    </w:p>
+    <w:p>
+      <w:pPr>
+        <w:rPr>
+          <w:rFonts w:ascii="Times New Roman" w:hAnsi="Times New Roman" w:cs="Times New Roman"/>
+          <w:b/>
+          <w:bCs/>
+          <w:sz w:val="28"/>
+          <w:szCs w:val="28"/>
+        </w:rPr>
+      </w:pPr>
+      <w:proofErr w:type="spellStart"/>
+      <w:r>
+        <w:rPr>
+          <w:rFonts w:ascii="Times New Roman" w:hAnsi="Times New Roman" w:cs="Times New Roman"/>
+          <w:b/>
+          <w:bCs/>
+          <w:sz w:val="28"/>
+          <w:szCs w:val="28"/>
+        </w:rPr>
+        <w:t>GitHub</w:t>
+      </w:r>
+      <w:proofErr w:type="spellEnd"/>
+      <w:r>
+        <w:rPr>
+          <w:rFonts w:ascii="Times New Roman" w:hAnsi="Times New Roman" w:cs="Times New Roman"/>
+          <w:b/>
+          <w:bCs/>
+          <w:sz w:val="28"/>
+          <w:szCs w:val="28"/>
+        </w:rPr>
+        <w:t xml:space="preserve"> </w:t>
+      </w:r>
+      <w:proofErr w:type="spellStart"/>
+      <w:r>
+        <w:rPr>
+          <w:rFonts w:ascii="Times New Roman" w:hAnsi="Times New Roman" w:cs="Times New Roman"/>
+          <w:b/>
+          <w:bCs/>
+          <w:sz w:val="28"/>
+          <w:szCs w:val="28"/>
+        </w:rPr>
+        <w:t>Actions</w:t>
+      </w:r>
+      <w:proofErr w:type="spellEnd"/>
+      <w:r>
+        <w:rPr>
+          <w:rFonts w:ascii="Times New Roman" w:hAnsi="Times New Roman" w:cs="Times New Roman"/>
+          <w:b/>
+          <w:bCs/>
+          <w:sz w:val="28"/>
+          <w:szCs w:val="28"/>
+        </w:rPr>
+        <w:t xml:space="preserve"> </w:t>
+      </w:r>
+      <w:proofErr w:type="spellStart"/>
+      <w:r>
+        <w:rPr>
+          <w:rFonts w:ascii="Times New Roman" w:hAnsi="Times New Roman" w:cs="Times New Roman"/>
+          <w:b/>
+          <w:bCs/>
+          <w:sz w:val="28"/>
+          <w:szCs w:val="28"/>
+        </w:rPr>
+        <w:t>Integration</w:t>
+      </w:r>
+      <w:proofErr w:type="spellEnd"/>
+    </w:p>
+    <w:p>
+      <w:pPr>
+        <w:rPr>
+          <w:rFonts w:ascii="Times New Roman" w:hAnsi="Times New Roman" w:cs="Times New Roman"/>
+          <w:sz w:val="28"/>
+          <w:szCs w:val="28"/>
+        </w:rPr>
+      </w:pPr>
+      <w:proofErr w:type="spellStart"/>
+      <w:r>
+        <w:rPr>
+          <w:rFonts w:ascii="Times New Roman" w:hAnsi="Times New Roman" w:cs="Times New Roman"/>
+          <w:sz w:val="28"/>
+          <w:szCs w:val="28"/>
+        </w:rPr>
+        <w:t>The</w:t>
+      </w:r>
+      <w:proofErr w:type="spellEnd"/>
+      <w:r>
+        <w:rPr>
+          <w:rFonts w:ascii="Times New Roman" w:hAnsi="Times New Roman" w:cs="Times New Roman"/>
+          <w:sz w:val="28"/>
+          <w:szCs w:val="28"/>
+        </w:rPr>
+        <w:t xml:space="preserve"> </w:t>
+      </w:r>
+      <w:proofErr w:type="spellStart"/>
+      <w:r>
+        <w:rPr>
+          <w:rFonts w:ascii="Times New Roman" w:hAnsi="Times New Roman" w:cs="Times New Roman"/>
+          <w:sz w:val="28"/>
+          <w:szCs w:val="28"/>
+        </w:rPr>
+        <w:t>project</w:t>
+      </w:r>
+      <w:proofErr w:type="spellEnd"/>
+      <w:r>
+        <w:rPr>
+          <w:rFonts w:ascii="Times New Roman" w:hAnsi="Times New Roman" w:cs="Times New Roman"/>
+          <w:sz w:val="28"/>
+          <w:szCs w:val="28"/>
+        </w:rPr>
+        <w:t xml:space="preserve"> </w:t>
+      </w:r>
+      <w:proofErr w:type="spellStart"/>
+      <w:r>
+        <w:rPr>
+          <w:rFonts w:ascii="Times New Roman" w:hAnsi="Times New Roman" w:cs="Times New Roman"/>
+          <w:sz w:val="28"/>
+          <w:szCs w:val="28"/>
+        </w:rPr>
+        <w:t>uses</w:t>
+      </w:r>
+      <w:proofErr w:type="spellEnd"/>
+      <w:r>
+        <w:rPr>
+          <w:rFonts w:ascii="Times New Roman" w:hAnsi="Times New Roman" w:cs="Times New Roman"/>
+          <w:sz w:val="28"/>
+          <w:szCs w:val="28"/>
+        </w:rPr>
+        <w:t xml:space="preserve"> </w:t>
+      </w:r>
+      <w:proofErr w:type="spellStart"/>
+      <w:r>
+        <w:rPr>
+          <w:rFonts w:ascii="Times New Roman" w:hAnsi="Times New Roman" w:cs="Times New Roman"/>
+          <w:sz w:val="28"/>
+          <w:szCs w:val="28"/>
+        </w:rPr>
+        <w:t>automated</w:t>
+      </w:r>
+      <w:proofErr w:type="spellEnd"/>
+      <w:r>
+        <w:rPr>
+          <w:rFonts w:ascii="Times New Roman" w:hAnsi="Times New Roman" w:cs="Times New Roman"/>
+          <w:sz w:val="28"/>
+          <w:szCs w:val="28"/>
+        </w:rPr>
+        <w:t xml:space="preserve"> </w:t>
+      </w:r>
+      <w:proofErr w:type="spellStart"/>
+      <w:r>
+        <w:rPr>
+          <w:rFonts w:ascii="Times New Roman" w:hAnsi="Times New Roman" w:cs="Times New Roman"/>
+          <w:sz w:val="28"/>
+          <w:szCs w:val="28"/>
+        </w:rPr>
+        <w:t>deployment</w:t>
+      </w:r>
+      <w:proofErr w:type="spellEnd"/>
+      <w:r>
+        <w:rPr>
+          <w:rFonts w:ascii="Times New Roman" w:hAnsi="Times New Roman" w:cs="Times New Roman"/>
+          <w:sz w:val="28"/>
+          <w:szCs w:val="28"/>
+        </w:rPr>
+        <w:t xml:space="preserve"> </w:t>
+      </w:r>
+      <w:proofErr w:type="spellStart"/>
+      <w:r>
+        <w:rPr>
+          <w:rFonts w:ascii="Times New Roman" w:hAnsi="Times New Roman" w:cs="Times New Roman"/>
+          <w:sz w:val="28"/>
+          <w:szCs w:val="28"/>
+        </w:rPr>
+        <w:t>through</w:t>
+      </w:r>
+      <w:proofErr w:type="spellEnd"/>
+      <w:r>
+        <w:rPr>
+          <w:rFonts w:ascii="Times New Roman" w:hAnsi="Times New Roman" w:cs="Times New Roman"/>
+          <w:sz w:val="28"/>
+          <w:szCs w:val="28"/>
+        </w:rPr>
+        <w:t xml:space="preserve"> </w:t>
+      </w:r>
+      <w:proofErr w:type="spellStart"/>
+      <w:r>
+        <w:rPr>
+          <w:rFonts w:ascii="Times New Roman" w:hAnsi="Times New Roman" w:cs="Times New Roman"/>
+          <w:sz w:val="28"/>
+          <w:szCs w:val="28"/>
+        </w:rPr>
+        <w:t>GitHub</w:t>
+      </w:r>
+      <w:proofErr w:type="spellEnd"/>
+      <w:r>
+        <w:rPr>
+          <w:rFonts w:ascii="Times New Roman" w:hAnsi="Times New Roman" w:cs="Times New Roman"/>
+          <w:sz w:val="28"/>
+          <w:szCs w:val="28"/>
+        </w:rPr>
+        <w:t xml:space="preserve"> </w:t>
+      </w:r>
+      <w:proofErr w:type="spellStart"/>
+      <w:r>
+        <w:rPr>
+          <w:rFonts w:ascii="Times New Roman" w:hAnsi="Times New Roman" w:cs="Times New Roman"/>
+          <w:sz w:val="28"/>
+          <w:szCs w:val="28"/>
+        </w:rPr>
+        <w:t>Actions</w:t>
+      </w:r>
+      <w:proofErr w:type="spellEnd"/>
+      <w:r>
+        <w:rPr>
+          <w:rFonts w:ascii="Times New Roman" w:hAnsi="Times New Roman" w:cs="Times New Roman"/>
+          <w:sz w:val="28"/>
+          <w:szCs w:val="28"/>
+        </w:rPr>
+        <w:t xml:space="preserve"> </w:t>
+      </w:r>
+      <w:proofErr w:type="spellStart"/>
+      <w:r>
+        <w:rPr>
+          <w:rFonts w:ascii="Times New Roman" w:hAnsi="Times New Roman" w:cs="Times New Roman"/>
+          <w:sz w:val="28"/>
+          <w:szCs w:val="28"/>
+        </w:rPr>
+        <w:t>with</w:t>
+      </w:r>
+      <w:proofErr w:type="spellEnd"/>
+      <w:r>
+        <w:rPr>
+          <w:rFonts w:ascii="Times New Roman" w:hAnsi="Times New Roman" w:cs="Times New Roman"/>
+          <w:sz w:val="28"/>
+          <w:szCs w:val="28"/>
+        </w:rPr>
+        <w:t xml:space="preserve"> </w:t>
+      </w:r>
+      <w:proofErr w:type="spellStart"/>
+      <w:r>
+        <w:rPr>
+          <w:rFonts w:ascii="Times New Roman" w:hAnsi="Times New Roman" w:cs="Times New Roman"/>
+          <w:sz w:val="28"/>
+          <w:szCs w:val="28"/>
+        </w:rPr>
+        <w:t>the</w:t>
+      </w:r>
+      <w:proofErr w:type="spellEnd"/>
+      <w:r>
+        <w:rPr>
+          <w:rFonts w:ascii="Times New Roman" w:hAnsi="Times New Roman" w:cs="Times New Roman"/>
+          <w:sz w:val="28"/>
+          <w:szCs w:val="28"/>
+        </w:rPr>
+        <w:t xml:space="preserve"> </w:t>
+      </w:r>
+      <w:proofErr w:type="spellStart"/>
+      <w:r>
+        <w:rPr>
+          <w:rFonts w:ascii="Times New Roman" w:hAnsi="Times New Roman" w:cs="Times New Roman"/>
+          <w:sz w:val="28"/>
+          <w:szCs w:val="28"/>
+        </w:rPr>
+        <w:t>following</w:t>
+      </w:r>
+      <w:proofErr w:type="spellEnd"/>
+      <w:r>
+        <w:rPr>
+          <w:rFonts w:ascii="Times New Roman" w:hAnsi="Times New Roman" w:cs="Times New Roman"/>
+          <w:sz w:val="28"/>
+          <w:szCs w:val="28"/>
+        </w:rPr>
+        <w:t xml:space="preserve"> </w:t>
+      </w:r>
+      <w:proofErr w:type="spellStart"/>
+      <w:r>
+        <w:rPr>
+          <w:rFonts w:ascii="Times New Roman" w:hAnsi="Times New Roman" w:cs="Times New Roman"/>
+          <w:sz w:val="28"/>
+          <w:szCs w:val="28"/>
+        </w:rPr>
+        <w:t>setup</w:t>
+      </w:r>
+      <w:proofErr w:type="spellEnd"/>
+      <w:r>
+        <w:rPr>
+          <w:rFonts w:ascii="Times New Roman" w:hAnsi="Times New Roman" w:cs="Times New Roman"/>
+          <w:sz w:val="28"/>
+          <w:szCs w:val="28"/>
+        </w:rPr>
+        <w:t>:</w:t>
+      </w:r>
+    </w:p>
+    <w:p>
+      <w:pPr>
+        <w:numPr>
+          <w:ilvl w:val="0"/>
+          <w:numId w:val="5"/>
+        </w:numPr>
+        <w:rPr>
+          <w:rFonts w:ascii="Times New Roman" w:hAnsi="Times New Roman" w:cs="Times New Roman"/>
+          <w:sz w:val="28"/>
+          <w:szCs w:val="28"/>
+        </w:rPr>
+      </w:pPr>
+      <w:proofErr w:type="spellStart"/>
+      <w:r>
+        <w:rPr>
+          <w:rFonts w:ascii="Times New Roman" w:hAnsi="Times New Roman" w:cs="Times New Roman"/>
+          <w:b/>
+          <w:bCs/>
+          <w:sz w:val="28"/>
+          <w:szCs w:val="28"/>
+        </w:rPr>
+        <w:lastRenderedPageBreak/>
+        <w:t>Repository</w:t>
+      </w:r>
+      <w:proofErr w:type="spellEnd"/>
+      <w:r>
+        <w:rPr>
+          <w:rFonts w:ascii="Times New Roman" w:hAnsi="Times New Roman" w:cs="Times New Roman"/>
+          <w:sz w:val="28"/>
+          <w:szCs w:val="28"/>
+        </w:rPr>
+        <w:t xml:space="preserve">: </w:t>
+      </w:r>
+      <w:proofErr w:type="spellStart"/>
+      <w:r>
+        <w:rPr>
+          <w:rFonts w:ascii="Times New Roman" w:hAnsi="Times New Roman" w:cs="Times New Roman"/>
+          <w:sz w:val="28"/>
+          <w:szCs w:val="28"/>
+        </w:rPr>
+        <w:t>KavomanyOrganization</w:t>
+      </w:r>
+      <w:proofErr w:type="spellEnd"/>
+      <w:r>
+        <w:rPr>
+          <w:rFonts w:ascii="Times New Roman" w:hAnsi="Times New Roman" w:cs="Times New Roman"/>
+          <w:sz w:val="28"/>
+          <w:szCs w:val="28"/>
+        </w:rPr>
+        <w:t>/</w:t>
+      </w:r>
+      <w:proofErr w:type="spellStart"/>
+      <w:r>
+        <w:rPr>
+          <w:rFonts w:ascii="Times New Roman" w:hAnsi="Times New Roman" w:cs="Times New Roman"/>
+          <w:sz w:val="28"/>
+          <w:szCs w:val="28"/>
+        </w:rPr>
+        <w:t>MovieList</w:t>
+      </w:r>
+      <w:proofErr w:type="spellEnd"/>
+    </w:p>
+    <w:p>
+      <w:pPr>
+        <w:numPr>
+          <w:ilvl w:val="0"/>
+          <w:numId w:val="5"/>
+        </w:numPr>
+        <w:rPr>
+          <w:rFonts w:ascii="Times New Roman" w:hAnsi="Times New Roman" w:cs="Times New Roman"/>
+          <w:sz w:val="28"/>
+          <w:szCs w:val="28"/>
+        </w:rPr>
+      </w:pPr>
+      <w:proofErr w:type="spellStart"/>
+      <w:r>
+        <w:rPr>
+          <w:rFonts w:ascii="Times New Roman" w:hAnsi="Times New Roman" w:cs="Times New Roman"/>
+          <w:b/>
+          <w:bCs/>
+          <w:sz w:val="28"/>
+          <w:szCs w:val="28"/>
+        </w:rPr>
+        <w:t>Branch</w:t>
+      </w:r>
+      <w:proofErr w:type="spellEnd"/>
+      <w:r>
+        <w:rPr>
+          <w:rFonts w:ascii="Times New Roman" w:hAnsi="Times New Roman" w:cs="Times New Roman"/>
+          <w:sz w:val="28"/>
+          <w:szCs w:val="28"/>
+        </w:rPr>
+        <w:t xml:space="preserve">: </w:t>
+      </w:r>
+      <w:proofErr w:type="spellStart"/>
+      <w:r>
+        <w:rPr>
+          <w:rFonts w:ascii="Times New Roman" w:hAnsi="Times New Roman" w:cs="Times New Roman"/>
+          <w:sz w:val="28"/>
+          <w:szCs w:val="28"/>
+        </w:rPr>
+        <w:t>main</w:t>
+      </w:r>
+      <w:proofErr w:type="spellEnd"/>
+    </w:p>
+    <w:p>
+      <w:pPr>
+        <w:numPr>
+          <w:ilvl w:val="0"/>
+          <w:numId w:val="5"/>
+        </w:numPr>
+        <w:rPr>
+          <w:rFonts w:ascii="Times New Roman" w:hAnsi="Times New Roman" w:cs="Times New Roman"/>
+          <w:sz w:val="28"/>
+          <w:szCs w:val="28"/>
+        </w:rPr>
+      </w:pPr>
+      <w:proofErr w:type="spellStart"/>
+      <w:r>
+        <w:rPr>
+          <w:rFonts w:ascii="Times New Roman" w:hAnsi="Times New Roman" w:cs="Times New Roman"/>
+          <w:b/>
+          <w:bCs/>
+          <w:sz w:val="28"/>
+          <w:szCs w:val="28"/>
+        </w:rPr>
+        <w:t>Build</w:t>
+      </w:r>
+      <w:proofErr w:type="spellEnd"/>
+      <w:r>
+        <w:rPr>
+          <w:rFonts w:ascii="Times New Roman" w:hAnsi="Times New Roman" w:cs="Times New Roman"/>
+          <w:b/>
+          <w:bCs/>
+          <w:sz w:val="28"/>
+          <w:szCs w:val="28"/>
+        </w:rPr>
+        <w:t xml:space="preserve"> </w:t>
+      </w:r>
+      <w:proofErr w:type="spellStart"/>
+      <w:r>
+        <w:rPr>
+          <w:rFonts w:ascii="Times New Roman" w:hAnsi="Times New Roman" w:cs="Times New Roman"/>
+          <w:b/>
+          <w:bCs/>
+          <w:sz w:val="28"/>
+          <w:szCs w:val="28"/>
+        </w:rPr>
+        <w:t>Provider</w:t>
+      </w:r>
+      <w:proofErr w:type="spellEnd"/>
+      <w:r>
+        <w:rPr>
+          <w:rFonts w:ascii="Times New Roman" w:hAnsi="Times New Roman" w:cs="Times New Roman"/>
+          <w:sz w:val="28"/>
+          <w:szCs w:val="28"/>
+        </w:rPr>
+        <w:t xml:space="preserve">: </w:t>
+      </w:r>
+      <w:proofErr w:type="spellStart"/>
+      <w:r>
+        <w:rPr>
+          <w:rFonts w:ascii="Times New Roman" w:hAnsi="Times New Roman" w:cs="Times New Roman"/>
+          <w:sz w:val="28"/>
+          <w:szCs w:val="28"/>
+        </w:rPr>
+        <w:t>GitHub</w:t>
+      </w:r>
+      <w:proofErr w:type="spellEnd"/>
+      <w:r>
+        <w:rPr>
+          <w:rFonts w:ascii="Times New Roman" w:hAnsi="Times New Roman" w:cs="Times New Roman"/>
+          <w:sz w:val="28"/>
+          <w:szCs w:val="28"/>
+        </w:rPr>
+        <w:t xml:space="preserve"> </w:t>
+      </w:r>
+      <w:proofErr w:type="spellStart"/>
+      <w:r>
+        <w:rPr>
+          <w:rFonts w:ascii="Times New Roman" w:hAnsi="Times New Roman" w:cs="Times New Roman"/>
+          <w:sz w:val="28"/>
+          <w:szCs w:val="28"/>
+        </w:rPr>
+        <w:t>Actions</w:t>
+      </w:r>
+      <w:proofErr w:type="spellEnd"/>
+    </w:p>
+    <w:p>
+      <w:pPr>
+        <w:numPr>
+          <w:ilvl w:val="0"/>
+          <w:numId w:val="5"/>
+        </w:numPr>
+        <w:rPr>
+          <w:rFonts w:ascii="Times New Roman" w:hAnsi="Times New Roman" w:cs="Times New Roman"/>
+          <w:sz w:val="28"/>
+          <w:szCs w:val="28"/>
+          <w:lang w:val="en-US"/>
+        </w:rPr>
+      </w:pPr>
+      <w:proofErr w:type="spellStart"/>
+      <w:r>
+        <w:rPr>
+          <w:rFonts w:ascii="Times New Roman" w:hAnsi="Times New Roman" w:cs="Times New Roman"/>
+          <w:b/>
+          <w:bCs/>
+          <w:sz w:val="28"/>
+          <w:szCs w:val="28"/>
+        </w:rPr>
+        <w:t>Workflow</w:t>
+      </w:r>
+      <w:proofErr w:type="spellEnd"/>
+      <w:r>
+        <w:rPr>
+          <w:rFonts w:ascii="Times New Roman" w:hAnsi="Times New Roman" w:cs="Times New Roman"/>
+          <w:sz w:val="28"/>
+          <w:szCs w:val="28"/>
+        </w:rPr>
+        <w:t xml:space="preserve">: </w:t>
+      </w:r>
+      <w:proofErr w:type="spellStart"/>
+      <w:r>
+        <w:rPr>
+          <w:rFonts w:ascii="Times New Roman" w:hAnsi="Times New Roman" w:cs="Times New Roman"/>
+          <w:sz w:val="28"/>
+          <w:szCs w:val="28"/>
+        </w:rPr>
+        <w:t>Build</w:t>
+      </w:r>
+      <w:proofErr w:type="spellEnd"/>
+      <w:r>
+        <w:rPr>
+          <w:rFonts w:ascii="Times New Roman" w:hAnsi="Times New Roman" w:cs="Times New Roman"/>
+          <w:sz w:val="28"/>
+          <w:szCs w:val="28"/>
+        </w:rPr>
+        <w:t xml:space="preserve"> </w:t>
+      </w:r>
+      <w:proofErr w:type="spellStart"/>
+      <w:r>
+        <w:rPr>
+          <w:rFonts w:ascii="Times New Roman" w:hAnsi="Times New Roman" w:cs="Times New Roman"/>
+          <w:sz w:val="28"/>
+          <w:szCs w:val="28"/>
+        </w:rPr>
+        <w:t>and</w:t>
+      </w:r>
+      <w:proofErr w:type="spellEnd"/>
+      <w:r>
+        <w:rPr>
+          <w:rFonts w:ascii="Times New Roman" w:hAnsi="Times New Roman" w:cs="Times New Roman"/>
+          <w:sz w:val="28"/>
+          <w:szCs w:val="28"/>
+        </w:rPr>
+        <w:t xml:space="preserve"> </w:t>
+      </w:r>
+      <w:proofErr w:type="spellStart"/>
+      <w:r>
+        <w:rPr>
+          <w:rFonts w:ascii="Times New Roman" w:hAnsi="Times New Roman" w:cs="Times New Roman"/>
+          <w:sz w:val="28"/>
+          <w:szCs w:val="28"/>
+        </w:rPr>
+        <w:t>deploy</w:t>
+      </w:r>
+      <w:proofErr w:type="spellEnd"/>
+      <w:r>
+        <w:rPr>
+          <w:rFonts w:ascii="Times New Roman" w:hAnsi="Times New Roman" w:cs="Times New Roman"/>
+          <w:sz w:val="28"/>
+          <w:szCs w:val="28"/>
+        </w:rPr>
+        <w:t xml:space="preserve"> ASP.NET </w:t>
+      </w:r>
+      <w:proofErr w:type="spellStart"/>
+      <w:r>
+        <w:rPr>
+          <w:rFonts w:ascii="Times New Roman" w:hAnsi="Times New Roman" w:cs="Times New Roman"/>
+          <w:sz w:val="28"/>
+          <w:szCs w:val="28"/>
+        </w:rPr>
+        <w:t>Core</w:t>
+      </w:r>
+      <w:proofErr w:type="spellEnd"/>
+      <w:r>
+        <w:rPr>
+          <w:rFonts w:ascii="Times New Roman" w:hAnsi="Times New Roman" w:cs="Times New Roman"/>
+          <w:sz w:val="28"/>
+          <w:szCs w:val="28"/>
+        </w:rPr>
+        <w:t xml:space="preserve"> </w:t>
+      </w:r>
+      <w:proofErr w:type="spellStart"/>
+      <w:r>
+        <w:rPr>
+          <w:rFonts w:ascii="Times New Roman" w:hAnsi="Times New Roman" w:cs="Times New Roman"/>
+          <w:sz w:val="28"/>
+          <w:szCs w:val="28"/>
+        </w:rPr>
+        <w:t>app</w:t>
+      </w:r>
+      <w:proofErr w:type="spellEnd"/>
+      <w:r>
+        <w:rPr>
+          <w:rFonts w:ascii="Times New Roman" w:hAnsi="Times New Roman" w:cs="Times New Roman"/>
+          <w:sz w:val="28"/>
+          <w:szCs w:val="28"/>
+        </w:rPr>
+        <w:t xml:space="preserve"> </w:t>
+      </w:r>
+      <w:proofErr w:type="spellStart"/>
+      <w:r>
+        <w:rPr>
+          <w:rFonts w:ascii="Times New Roman" w:hAnsi="Times New Roman" w:cs="Times New Roman"/>
+          <w:sz w:val="28"/>
+          <w:szCs w:val="28"/>
+        </w:rPr>
+        <w:t>to</w:t>
+      </w:r>
+      <w:proofErr w:type="spellEnd"/>
+      <w:r>
+        <w:rPr>
+          <w:rFonts w:ascii="Times New Roman" w:hAnsi="Times New Roman" w:cs="Times New Roman"/>
+          <w:sz w:val="28"/>
+          <w:szCs w:val="28"/>
+        </w:rPr>
+        <w:t xml:space="preserve"> </w:t>
+      </w:r>
+      <w:proofErr w:type="spellStart"/>
+      <w:r>
+        <w:rPr>
+          <w:rFonts w:ascii="Times New Roman" w:hAnsi="Times New Roman" w:cs="Times New Roman"/>
+          <w:sz w:val="28"/>
+          <w:szCs w:val="28"/>
+        </w:rPr>
+        <w:t>Azure</w:t>
+      </w:r>
+      <w:proofErr w:type="spellEnd"/>
+      <w:r>
+        <w:rPr>
+          <w:rFonts w:ascii="Times New Roman" w:hAnsi="Times New Roman" w:cs="Times New Roman"/>
+          <w:sz w:val="28"/>
+          <w:szCs w:val="28"/>
+        </w:rPr>
+        <w:t xml:space="preserve"> </w:t>
+      </w:r>
+      <w:proofErr w:type="spellStart"/>
+      <w:r>
+        <w:rPr>
+          <w:rFonts w:ascii="Times New Roman" w:hAnsi="Times New Roman" w:cs="Times New Roman"/>
+          <w:sz w:val="28"/>
+          <w:szCs w:val="28"/>
+        </w:rPr>
+        <w:t>Web</w:t>
+      </w:r>
+      <w:proofErr w:type="spellEnd"/>
+      <w:r>
+        <w:rPr>
+          <w:rFonts w:ascii="Times New Roman" w:hAnsi="Times New Roman" w:cs="Times New Roman"/>
+          <w:sz w:val="28"/>
+          <w:szCs w:val="28"/>
+        </w:rPr>
+        <w:t xml:space="preserve"> </w:t>
+      </w:r>
+      <w:proofErr w:type="spellStart"/>
+      <w:r>
+        <w:rPr>
+          <w:rFonts w:ascii="Times New Roman" w:hAnsi="Times New Roman" w:cs="Times New Roman"/>
+          <w:sz w:val="28"/>
+          <w:szCs w:val="28"/>
+        </w:rPr>
+        <w:t>App</w:t>
+      </w:r>
+      <w:proofErr w:type="spellEnd"/>
+      <w:r>
+        <w:rPr>
+          <w:rFonts w:ascii="Times New Roman" w:hAnsi="Times New Roman" w:cs="Times New Roman"/>
+          <w:sz w:val="28"/>
+          <w:szCs w:val="28"/>
+        </w:rPr>
+        <w:t xml:space="preserve"> </w:t>
+      </w:r>
+      <w:r>
+        <w:rPr>
+          <w:rFonts w:ascii="Times New Roman" w:hAnsi="Times New Roman" w:cs="Times New Roman"/>
+          <w:sz w:val="28"/>
+          <w:szCs w:val="28"/>
+        </w:rPr>
+        <w:t>–</w:t>
+      </w:r>
+      <w:r>
+        <w:rPr>
+          <w:rFonts w:ascii="Times New Roman" w:hAnsi="Times New Roman" w:cs="Times New Roman"/>
+          <w:sz w:val="28"/>
+          <w:szCs w:val="28"/>
+        </w:rPr>
+        <w:t xml:space="preserve"> </w:t>
+      </w:r>
+      <w:proofErr w:type="spellStart"/>
+      <w:r>
+        <w:rPr>
+          <w:rFonts w:ascii="Times New Roman" w:hAnsi="Times New Roman" w:cs="Times New Roman"/>
+          <w:sz w:val="28"/>
+          <w:szCs w:val="28"/>
+        </w:rPr>
+        <w:t>MovieList</w:t>
+      </w:r>
+      <w:proofErr w:type="spellEnd"/>
+    </w:p>
+    <w:p>
+      <w:pPr>
+        <w:ind w:left="360"/>
+        <w:jc w:val="center"/>
+        <w:rPr>
+          <w:rFonts w:ascii="Times New Roman" w:hAnsi="Times New Roman" w:cs="Times New Roman"/>
+          <w:sz w:val="28"/>
+          <w:szCs w:val="28"/>
+          <w:lang w:val="en-US"/>
+        </w:rPr>
+      </w:pPr>
+      <w:r>
+        <w:rPr>
+          <w:noProof/>
+        </w:rPr>
+        <w:drawing>
+          <wp:inline distT="0" distB="0" distL="0" distR="0" wp14:anchorId="5B1AB368" wp14:editId="4BC37C63">
+            <wp:extent cx="4916032" cy="2934115"/>
+            <wp:effectExtent l="0" t="0" r="0" b="0"/>
+            <wp:docPr id="84161283" name="Рисунок 1" descr="Зображення, що містить текст, знімок екрана, програмне забезпечення, Мультимедійне програмне забезпечення&#10;&#10;Вміст, створений ШІ, може бути неправильним."/>
+            <wp:cNvGraphicFramePr>
+              <a:graphicFrameLocks xmlns:a="http://schemas.openxmlformats.org/drawingml/2006/main" noChangeAspect="1"/>
+            </wp:cNvGraphicFramePr>
+            <a:graphic xmlns:a="http://schemas.openxmlformats.org/drawingml/2006/main">
+              <a:graphicData uri="http://schemas.openxmlformats.org/drawingml/2006/picture">
+                <pic:pic xmlns:pic="http://schemas.openxmlformats.org/drawingml/2006/picture">
+                  <pic:nvPicPr>
+                    <pic:cNvPr id="84161283" name="Рисунок 1" descr="Зображення, що містить текст, знімок екрана, програмне забезпечення, Мультимедійне програмне забезпечення&#10;&#10;Вміст, створений ШІ, може бути неправильним."/>
+                    <pic:cNvPicPr/>
+                  </pic:nvPicPr>
+                  <pic:blipFill>
+                    <a:blip r:embed="rId9"/>
+                    <a:stretch>
+                      <a:fillRect/>
+                    </a:stretch>
+                  </pic:blipFill>
+                  <pic:spPr>
+                    <a:xfrm>
+                      <a:off x="0" y="0"/>
+                      <a:ext cx="4924816" cy="2939358"/>
+                    </a:xfrm>
+                    <a:prstGeom prst="rect">
+                      <a:avLst/>
+                    </a:prstGeom>
+                  </pic:spPr>
+                </pic:pic>
+              </a:graphicData>
+            </a:graphic>
+          </wp:inline>
+        </w:drawing>
+      </w:r>
+    </w:p>
+    <w:p>
+      <w:pPr>
         <w:ind w:left="708"/>
         <w:rPr>
           <w:rFonts w:ascii="Times New Roman" w:hAnsi="Times New Roman" w:cs="Times New Roman"/>
@@ -29192,6 +30643,155 @@
 <file path=word/numbering.xml><?xml version="1.0" encoding="utf-8"?>
 <w:numbering xmlns:wpc="http://schemas.microsoft.com/office/word/2010/wordprocessingCanvas" xmlns:cx="http://schemas.microsoft.com/office/drawing/2014/chartex" xmlns:cx1="http://schemas.microsoft.com/office/drawing/2015/9/8/chartex" xmlns:cx2="http://schemas.microsoft.com/office/drawing/2015/10/21/chartex" xmlns:cx3="http://schemas.microsoft.com/office/drawing/2016/5/9/chartex" xmlns:cx4="http://schemas.microsoft.com/office/drawing/2016/5/10/chartex" xmlns:cx5="http://schemas.microsoft.com/office/drawing/2016/5/11/chartex" xmlns:cx6="http://schemas.microsoft.com/office/drawing/2016/5/12/chartex" xmlns:cx7="http://schemas.microsoft.com/office/drawing/2016/5/13/chartex" xmlns:cx8="http://schemas.microsoft.com/office/drawing/2016/5/14/chartex" xmlns:mc="http://schemas.openxmlformats.org/markup-compatibility/2006" xmlns:aink="http://schemas.microsoft.com/office/drawing/2016/ink" xmlns:am3d="http://schemas.microsoft.com/office/drawing/2017/model3d" xmlns:o="urn:schemas-microsoft-com:office:office" xmlns:oel="http://schemas.microsoft.com/office/2019/extlst" xmlns:r="http://schemas.openxmlformats.org/officeDocument/2006/relationships" xmlns:m="http://schemas.openxmlformats.org/officeDocument/2006/math" xmlns:v="urn:schemas-microsoft-com:vml" xmlns:wp14="http://schemas.microsoft.com/office/word/2010/wordprocessingDrawing" xmlns:wp="http://schemas.openxmlformats.org/drawingml/2006/wordprocessingDrawing" xmlns:w10="urn:schemas-microsoft-com:office:word" xmlns:w="http://schemas.openxmlformats.org/wordprocessingml/2006/main" xmlns:w14="http://schemas.microsoft.com/office/word/2010/wordml" xmlns:w15="http://schemas.microsoft.com/office/word/2012/wordml" xmlns:w16cex="http://schemas.microsoft.com/office/word/2018/wordml/cex" xmlns:w16cid="http://schemas.microsoft.com/office/word/2016/wordml/cid" xmlns:w16="http://schemas.microsoft.com/office/word/2018/wordml" xmlns:w16du="http://schemas.microsoft.com/office/word/2023/wordml/word16du" xmlns:w16sdtdh="http://schemas.microsoft.com/office/word/2020/wordml/sdtdatahash" xmlns:w16sdtfl="http://schemas.microsoft.com/office/word/2024/wordml/sdtformatlock" xmlns:w16se="http://schemas.microsoft.com/office/word/2015/wordml/symex" xmlns:wpg="http://schemas.microsoft.com/office/word/2010/wordprocessingGroup" xmlns:wpi="http://schemas.microsoft.com/office/word/2010/wordprocessingInk" xmlns:wne="http://schemas.microsoft.com/office/word/2006/wordml" xmlns:wps="http://schemas.microsoft.com/office/word/2010/wordprocessingShape" mc:Ignorable="w14 w15 w16se w16cid w16 w16cex w16sdtdh w16sdtfl w16du wp14">
   <w:abstractNum w:abstractNumId="0" w15:restartNumberingAfterBreak="0">
+    <w:nsid w:val="0B3D5ABC"/>
+    <w:multiLevelType w:val="multilevel"/>
+    <w:tmpl w:val="3EC0B654"/>
+    <w:lvl w:ilvl="0">
+      <w:start w:val="1"/>
+      <w:numFmt w:val="bullet"/>
+      <w:lvlText w:val=""/>
+      <w:lvlJc w:val="left"/>
+      <w:pPr>
+        <w:tabs>
+          <w:tab w:val="num" w:pos="720"/>
+        </w:tabs>
+        <w:ind w:left="720" w:hanging="360"/>
+      </w:pPr>
+      <w:rPr>
+        <w:rFonts w:ascii="Symbol" w:hAnsi="Symbol" w:hint="default"/>
+        <w:sz w:val="20"/>
+      </w:rPr>
+    </w:lvl>
+    <w:lvl w:ilvl="1" w:tentative="1">
+      <w:start w:val="1"/>
+      <w:numFmt w:val="bullet"/>
+      <w:lvlText w:val="o"/>
+      <w:lvlJc w:val="left"/>
+      <w:pPr>
+        <w:tabs>
+          <w:tab w:val="num" w:pos="1440"/>
+        </w:tabs>
+        <w:ind w:left="1440" w:hanging="360"/>
+      </w:pPr>
+      <w:rPr>
+        <w:rFonts w:ascii="Courier New" w:hAnsi="Courier New" w:hint="default"/>
+        <w:sz w:val="20"/>
+      </w:rPr>
+    </w:lvl>
+    <w:lvl w:ilvl="2" w:tentative="1">
+      <w:start w:val="1"/>
+      <w:numFmt w:val="bullet"/>
+      <w:lvlText w:val=""/>
+      <w:lvlJc w:val="left"/>
+      <w:pPr>
+        <w:tabs>
+          <w:tab w:val="num" w:pos="2160"/>
+        </w:tabs>
+        <w:ind w:left="2160" w:hanging="360"/>
+      </w:pPr>
+      <w:rPr>
+        <w:rFonts w:ascii="Wingdings" w:hAnsi="Wingdings" w:hint="default"/>
+        <w:sz w:val="20"/>
+      </w:rPr>
+    </w:lvl>
+    <w:lvl w:ilvl="3" w:tentative="1">
+      <w:start w:val="1"/>
+      <w:numFmt w:val="bullet"/>
+      <w:lvlText w:val=""/>
+      <w:lvlJc w:val="left"/>
+      <w:pPr>
+        <w:tabs>
+          <w:tab w:val="num" w:pos="2880"/>
+        </w:tabs>
+        <w:ind w:left="2880" w:hanging="360"/>
+      </w:pPr>
+      <w:rPr>
+        <w:rFonts w:ascii="Wingdings" w:hAnsi="Wingdings" w:hint="default"/>
+        <w:sz w:val="20"/>
+      </w:rPr>
+    </w:lvl>
+    <w:lvl w:ilvl="4" w:tentative="1">
+      <w:start w:val="1"/>
+      <w:numFmt w:val="bullet"/>
+      <w:lvlText w:val=""/>
+      <w:lvlJc w:val="left"/>
+      <w:pPr>
+        <w:tabs>
+          <w:tab w:val="num" w:pos="3600"/>
+        </w:tabs>
+        <w:ind w:left="3600" w:hanging="360"/>
+      </w:pPr>
+      <w:rPr>
+        <w:rFonts w:ascii="Wingdings" w:hAnsi="Wingdings" w:hint="default"/>
+        <w:sz w:val="20"/>
+      </w:rPr>
+    </w:lvl>
+    <w:lvl w:ilvl="5" w:tentative="1">
+      <w:start w:val="1"/>
+      <w:numFmt w:val="bullet"/>
+      <w:lvlText w:val=""/>
+      <w:lvlJc w:val="left"/>
+      <w:pPr>
+        <w:tabs>
+          <w:tab w:val="num" w:pos="4320"/>
+        </w:tabs>
+        <w:ind w:left="4320" w:hanging="360"/>
+      </w:pPr>
+      <w:rPr>
+        <w:rFonts w:ascii="Wingdings" w:hAnsi="Wingdings" w:hint="default"/>
+        <w:sz w:val="20"/>
+      </w:rPr>
+    </w:lvl>
+    <w:lvl w:ilvl="6" w:tentative="1">
+      <w:start w:val="1"/>
+      <w:numFmt w:val="bullet"/>
+      <w:lvlText w:val=""/>
+      <w:lvlJc w:val="left"/>
+      <w:pPr>
+        <w:tabs>
+          <w:tab w:val="num" w:pos="5040"/>
+        </w:tabs>
+        <w:ind w:left="5040" w:hanging="360"/>
+      </w:pPr>
+      <w:rPr>
+        <w:rFonts w:ascii="Wingdings" w:hAnsi="Wingdings" w:hint="default"/>
+        <w:sz w:val="20"/>
+      </w:rPr>
+    </w:lvl>
+    <w:lvl w:ilvl="7" w:tentative="1">
+      <w:start w:val="1"/>
+      <w:numFmt w:val="bullet"/>
+      <w:lvlText w:val=""/>
+      <w:lvlJc w:val="left"/>
+      <w:pPr>
+        <w:tabs>
+          <w:tab w:val="num" w:pos="5760"/>
+        </w:tabs>
+        <w:ind w:left="5760" w:hanging="360"/>
+      </w:pPr>
+      <w:rPr>
+        <w:rFonts w:ascii="Wingdings" w:hAnsi="Wingdings" w:hint="default"/>
+        <w:sz w:val="20"/>
+      </w:rPr>
+    </w:lvl>
+    <w:lvl w:ilvl="8" w:tentative="1">
+      <w:start w:val="1"/>
+      <w:numFmt w:val="bullet"/>
+      <w:lvlText w:val=""/>
+      <w:lvlJc w:val="left"/>
+      <w:pPr>
+        <w:tabs>
+          <w:tab w:val="num" w:pos="6480"/>
+        </w:tabs>
+        <w:ind w:left="6480" w:hanging="360"/>
+      </w:pPr>
+      <w:rPr>
+        <w:rFonts w:ascii="Wingdings" w:hAnsi="Wingdings" w:hint="default"/>
+        <w:sz w:val="20"/>
+      </w:rPr>
+    </w:lvl>
+  </w:abstractNum>
+  <w:abstractNum w:abstractNumId="1" w15:restartNumberingAfterBreak="0">
     <w:nsid w:val="0B6D7B9F"/>
     <w:multiLevelType w:val="hybridMultilevel"/>
     <w:tmpl w:val="C91A7F98"/>
@@ -29303,7 +30903,7 @@
       </w:rPr>
     </w:lvl>
   </w:abstractNum>
-  <w:abstractNum w:abstractNumId="1" w15:restartNumberingAfterBreak="0">
+  <w:abstractNum w:abstractNumId="2" w15:restartNumberingAfterBreak="0">
     <w:nsid w:val="474A275D"/>
     <w:multiLevelType w:val="hybridMultilevel"/>
     <w:tmpl w:val="34726084"/>
@@ -29417,7 +31017,305 @@
       </w:rPr>
     </w:lvl>
   </w:abstractNum>
-  <w:abstractNum w:abstractNumId="2" w15:restartNumberingAfterBreak="0">
+  <w:abstractNum w:abstractNumId="3" w15:restartNumberingAfterBreak="0">
+    <w:nsid w:val="6F85172E"/>
+    <w:multiLevelType w:val="multilevel"/>
+    <w:tmpl w:val="F70AD4C0"/>
+    <w:lvl w:ilvl="0">
+      <w:start w:val="1"/>
+      <w:numFmt w:val="bullet"/>
+      <w:lvlText w:val=""/>
+      <w:lvlJc w:val="left"/>
+      <w:pPr>
+        <w:tabs>
+          <w:tab w:val="num" w:pos="720"/>
+        </w:tabs>
+        <w:ind w:left="720" w:hanging="360"/>
+      </w:pPr>
+      <w:rPr>
+        <w:rFonts w:ascii="Symbol" w:hAnsi="Symbol" w:hint="default"/>
+        <w:sz w:val="20"/>
+      </w:rPr>
+    </w:lvl>
+    <w:lvl w:ilvl="1" w:tentative="1">
+      <w:start w:val="1"/>
+      <w:numFmt w:val="bullet"/>
+      <w:lvlText w:val="o"/>
+      <w:lvlJc w:val="left"/>
+      <w:pPr>
+        <w:tabs>
+          <w:tab w:val="num" w:pos="1440"/>
+        </w:tabs>
+        <w:ind w:left="1440" w:hanging="360"/>
+      </w:pPr>
+      <w:rPr>
+        <w:rFonts w:ascii="Courier New" w:hAnsi="Courier New" w:hint="default"/>
+        <w:sz w:val="20"/>
+      </w:rPr>
+    </w:lvl>
+    <w:lvl w:ilvl="2" w:tentative="1">
+      <w:start w:val="1"/>
+      <w:numFmt w:val="bullet"/>
+      <w:lvlText w:val=""/>
+      <w:lvlJc w:val="left"/>
+      <w:pPr>
+        <w:tabs>
+          <w:tab w:val="num" w:pos="2160"/>
+        </w:tabs>
+        <w:ind w:left="2160" w:hanging="360"/>
+      </w:pPr>
+      <w:rPr>
+        <w:rFonts w:ascii="Wingdings" w:hAnsi="Wingdings" w:hint="default"/>
+        <w:sz w:val="20"/>
+      </w:rPr>
+    </w:lvl>
+    <w:lvl w:ilvl="3" w:tentative="1">
+      <w:start w:val="1"/>
+      <w:numFmt w:val="bullet"/>
+      <w:lvlText w:val=""/>
+      <w:lvlJc w:val="left"/>
+      <w:pPr>
+        <w:tabs>
+          <w:tab w:val="num" w:pos="2880"/>
+        </w:tabs>
+        <w:ind w:left="2880" w:hanging="360"/>
+      </w:pPr>
+      <w:rPr>
+        <w:rFonts w:ascii="Wingdings" w:hAnsi="Wingdings" w:hint="default"/>
+        <w:sz w:val="20"/>
+      </w:rPr>
+    </w:lvl>
+    <w:lvl w:ilvl="4" w:tentative="1">
+      <w:start w:val="1"/>
+      <w:numFmt w:val="bullet"/>
+      <w:lvlText w:val=""/>
+      <w:lvlJc w:val="left"/>
+      <w:pPr>
+        <w:tabs>
+          <w:tab w:val="num" w:pos="3600"/>
+        </w:tabs>
+        <w:ind w:left="3600" w:hanging="360"/>
+      </w:pPr>
+      <w:rPr>
+        <w:rFonts w:ascii="Wingdings" w:hAnsi="Wingdings" w:hint="default"/>
+        <w:sz w:val="20"/>
+      </w:rPr>
+    </w:lvl>
+    <w:lvl w:ilvl="5" w:tentative="1">
+      <w:start w:val="1"/>
+      <w:numFmt w:val="bullet"/>
+      <w:lvlText w:val=""/>
+      <w:lvlJc w:val="left"/>
+      <w:pPr>
+        <w:tabs>
+          <w:tab w:val="num" w:pos="4320"/>
+        </w:tabs>
+        <w:ind w:left="4320" w:hanging="360"/>
+      </w:pPr>
+      <w:rPr>
+        <w:rFonts w:ascii="Wingdings" w:hAnsi="Wingdings" w:hint="default"/>
+        <w:sz w:val="20"/>
+      </w:rPr>
+    </w:lvl>
+    <w:lvl w:ilvl="6" w:tentative="1">
+      <w:start w:val="1"/>
+      <w:numFmt w:val="bullet"/>
+      <w:lvlText w:val=""/>
+      <w:lvlJc w:val="left"/>
+      <w:pPr>
+        <w:tabs>
+          <w:tab w:val="num" w:pos="5040"/>
+        </w:tabs>
+        <w:ind w:left="5040" w:hanging="360"/>
+      </w:pPr>
+      <w:rPr>
+        <w:rFonts w:ascii="Wingdings" w:hAnsi="Wingdings" w:hint="default"/>
+        <w:sz w:val="20"/>
+      </w:rPr>
+    </w:lvl>
+    <w:lvl w:ilvl="7" w:tentative="1">
+      <w:start w:val="1"/>
+      <w:numFmt w:val="bullet"/>
+      <w:lvlText w:val=""/>
+      <w:lvlJc w:val="left"/>
+      <w:pPr>
+        <w:tabs>
+          <w:tab w:val="num" w:pos="5760"/>
+        </w:tabs>
+        <w:ind w:left="5760" w:hanging="360"/>
+      </w:pPr>
+      <w:rPr>
+        <w:rFonts w:ascii="Wingdings" w:hAnsi="Wingdings" w:hint="default"/>
+        <w:sz w:val="20"/>
+      </w:rPr>
+    </w:lvl>
+    <w:lvl w:ilvl="8" w:tentative="1">
+      <w:start w:val="1"/>
+      <w:numFmt w:val="bullet"/>
+      <w:lvlText w:val=""/>
+      <w:lvlJc w:val="left"/>
+      <w:pPr>
+        <w:tabs>
+          <w:tab w:val="num" w:pos="6480"/>
+        </w:tabs>
+        <w:ind w:left="6480" w:hanging="360"/>
+      </w:pPr>
+      <w:rPr>
+        <w:rFonts w:ascii="Wingdings" w:hAnsi="Wingdings" w:hint="default"/>
+        <w:sz w:val="20"/>
+      </w:rPr>
+    </w:lvl>
+  </w:abstractNum>
+  <w:abstractNum w:abstractNumId="4" w15:restartNumberingAfterBreak="0">
+    <w:nsid w:val="7B717902"/>
+    <w:multiLevelType w:val="multilevel"/>
+    <w:tmpl w:val="3A6EF846"/>
+    <w:lvl w:ilvl="0">
+      <w:start w:val="1"/>
+      <w:numFmt w:val="bullet"/>
+      <w:lvlText w:val=""/>
+      <w:lvlJc w:val="left"/>
+      <w:pPr>
+        <w:tabs>
+          <w:tab w:val="num" w:pos="720"/>
+        </w:tabs>
+        <w:ind w:left="720" w:hanging="360"/>
+      </w:pPr>
+      <w:rPr>
+        <w:rFonts w:ascii="Symbol" w:hAnsi="Symbol" w:hint="default"/>
+        <w:sz w:val="20"/>
+      </w:rPr>
+    </w:lvl>
+    <w:lvl w:ilvl="1" w:tentative="1">
+      <w:start w:val="1"/>
+      <w:numFmt w:val="bullet"/>
+      <w:lvlText w:val="o"/>
+      <w:lvlJc w:val="left"/>
+      <w:pPr>
+        <w:tabs>
+          <w:tab w:val="num" w:pos="1440"/>
+        </w:tabs>
+        <w:ind w:left="1440" w:hanging="360"/>
+      </w:pPr>
+      <w:rPr>
+        <w:rFonts w:ascii="Courier New" w:hAnsi="Courier New" w:hint="default"/>
+        <w:sz w:val="20"/>
+      </w:rPr>
+    </w:lvl>
+    <w:lvl w:ilvl="2" w:tentative="1">
+      <w:start w:val="1"/>
+      <w:numFmt w:val="bullet"/>
+      <w:lvlText w:val=""/>
+      <w:lvlJc w:val="left"/>
+      <w:pPr>
+        <w:tabs>
+          <w:tab w:val="num" w:pos="2160"/>
+        </w:tabs>
+        <w:ind w:left="2160" w:hanging="360"/>
+      </w:pPr>
+      <w:rPr>
+        <w:rFonts w:ascii="Wingdings" w:hAnsi="Wingdings" w:hint="default"/>
+        <w:sz w:val="20"/>
+      </w:rPr>
+    </w:lvl>
+    <w:lvl w:ilvl="3" w:tentative="1">
+      <w:start w:val="1"/>
+      <w:numFmt w:val="bullet"/>
+      <w:lvlText w:val=""/>
+      <w:lvlJc w:val="left"/>
+      <w:pPr>
+        <w:tabs>
+          <w:tab w:val="num" w:pos="2880"/>
+        </w:tabs>
+        <w:ind w:left="2880" w:hanging="360"/>
+      </w:pPr>
+      <w:rPr>
+        <w:rFonts w:ascii="Wingdings" w:hAnsi="Wingdings" w:hint="default"/>
+        <w:sz w:val="20"/>
+      </w:rPr>
+    </w:lvl>
+    <w:lvl w:ilvl="4" w:tentative="1">
+      <w:start w:val="1"/>
+      <w:numFmt w:val="bullet"/>
+      <w:lvlText w:val=""/>
+      <w:lvlJc w:val="left"/>
+      <w:pPr>
+        <w:tabs>
+          <w:tab w:val="num" w:pos="3600"/>
+        </w:tabs>
+        <w:ind w:left="3600" w:hanging="360"/>
+      </w:pPr>
+      <w:rPr>
+        <w:rFonts w:ascii="Wingdings" w:hAnsi="Wingdings" w:hint="default"/>
+        <w:sz w:val="20"/>
+      </w:rPr>
+    </w:lvl>
+    <w:lvl w:ilvl="5" w:tentative="1">
+      <w:start w:val="1"/>
+      <w:numFmt w:val="bullet"/>
+      <w:lvlText w:val=""/>
+      <w:lvlJc w:val="left"/>
+      <w:pPr>
+        <w:tabs>
+          <w:tab w:val="num" w:pos="4320"/>
+        </w:tabs>
+        <w:ind w:left="4320" w:hanging="360"/>
+      </w:pPr>
+      <w:rPr>
+        <w:rFonts w:ascii="Wingdings" w:hAnsi="Wingdings" w:hint="default"/>
+        <w:sz w:val="20"/>
+      </w:rPr>
+    </w:lvl>
+    <w:lvl w:ilvl="6" w:tentative="1">
+      <w:start w:val="1"/>
+      <w:numFmt w:val="bullet"/>
+      <w:lvlText w:val=""/>
+      <w:lvlJc w:val="left"/>
+      <w:pPr>
+        <w:tabs>
+          <w:tab w:val="num" w:pos="5040"/>
+        </w:tabs>
+        <w:ind w:left="5040" w:hanging="360"/>
+      </w:pPr>
+      <w:rPr>
+        <w:rFonts w:ascii="Wingdings" w:hAnsi="Wingdings" w:hint="default"/>
+        <w:sz w:val="20"/>
+      </w:rPr>
+    </w:lvl>
+    <w:lvl w:ilvl="7" w:tentative="1">
+      <w:start w:val="1"/>
+      <w:numFmt w:val="bullet"/>
+      <w:lvlText w:val=""/>
+      <w:lvlJc w:val="left"/>
+      <w:pPr>
+        <w:tabs>
+          <w:tab w:val="num" w:pos="5760"/>
+        </w:tabs>
+        <w:ind w:left="5760" w:hanging="360"/>
+      </w:pPr>
+      <w:rPr>
+        <w:rFonts w:ascii="Wingdings" w:hAnsi="Wingdings" w:hint="default"/>
+        <w:sz w:val="20"/>
+      </w:rPr>
+    </w:lvl>
+    <w:lvl w:ilvl="8" w:tentative="1">
+      <w:start w:val="1"/>
+      <w:numFmt w:val="bullet"/>
+      <w:lvlText w:val=""/>
+      <w:lvlJc w:val="left"/>
+      <w:pPr>
+        <w:tabs>
+          <w:tab w:val="num" w:pos="6480"/>
+        </w:tabs>
+        <w:ind w:left="6480" w:hanging="360"/>
+      </w:pPr>
+      <w:rPr>
+        <w:rFonts w:ascii="Wingdings" w:hAnsi="Wingdings" w:hint="default"/>
+        <w:sz w:val="20"/>
+      </w:rPr>
+    </w:lvl>
+  </w:abstractNum>
+  <w:abstractNum w:abstractNumId="5" w15:restartNumberingAfterBreak="0">
     <w:nsid w:val="7F7740FF"/>
     <w:multiLevelType w:val="hybridMultilevel"/>
     <w:tmpl w:val="BAB68C18"/>
@@ -29530,13 +31428,22 @@
     </w:lvl>
   </w:abstractNum>
   <w:num w:numId="1" w16cid:durableId="2032103676">
+    <w:abstractNumId w:val="1"/>
+  </w:num>
+  <w:num w:numId="2" w16cid:durableId="275917652">
+    <w:abstractNumId w:val="5"/>
+  </w:num>
+  <w:num w:numId="3" w16cid:durableId="954365655">
+    <w:abstractNumId w:val="2"/>
+  </w:num>
+  <w:num w:numId="4" w16cid:durableId="781345544">
     <w:abstractNumId w:val="0"/>
   </w:num>
-  <w:num w:numId="2" w16cid:durableId="275917652">
-    <w:abstractNumId w:val="2"/>
+  <w:num w:numId="5" w16cid:durableId="312686921">
+    <w:abstractNumId w:val="4"/>
   </w:num>
-  <w:num w:numId="3" w16cid:durableId="954365655">
-    <w:abstractNumId w:val="1"/>
+  <w:num w:numId="6" w16cid:durableId="910117532">
+    <w:abstractNumId w:val="3"/>
   </w:num>
 </w:numbering>
 </file>
@@ -30144,7 +32051,6 @@
   <w:style w:type="character" w:default="1" w:styleId="a0">
     <w:name w:val="Default Paragraph Font"/>
     <w:uiPriority w:val="1"/>
-    <w:semiHidden/>
     <w:unhideWhenUsed/>
   </w:style>
   <w:style w:type="table" w:default="1" w:styleId="a1">
@@ -30566,6 +32472,18 @@
       <w:u w:val="single"/>
     </w:rPr>
   </w:style>
+  <w:style w:type="character" w:styleId="af6">
+    <w:name w:val="Unresolved Mention"/>
+    <w:basedOn w:val="a0"/>
+    <w:uiPriority w:val="99"/>
+    <w:semiHidden/>
+    <w:unhideWhenUsed/>
+    <w:rsid w:val="00B00E4C"/>
+    <w:rPr>
+      <w:color w:val="605E5C"/>
+      <w:shd w:val="clear" w:color="auto" w:fill="E1DFDD"/>
+    </w:rPr>
+  </w:style>
 </w:styles>
 </file>
 

</xml_diff>